<commit_message>
Finished load more images
</commit_message>
<xml_diff>
--- a/User Manual.docx
+++ b/User Manual.docx
@@ -247,9 +247,6 @@
         <w:t>10</w:t>
       </w:r>
       <w:r>
-        <w:rPr>
-          <w:lang w:val="en-US"/>
-        </w:rPr>
         <w:t>15</w:t>
       </w:r>
       <w:r>
@@ -258,8 +255,6 @@
       <w:r>
         <w:t>ΚΟΓΙΑΣ ΑΝΤΩΝΗΣ</w:t>
       </w:r>
-      <w:bookmarkStart w:id="0" w:name="_GoBack"/>
-      <w:bookmarkEnd w:id="0"/>
     </w:p>
     <w:p>
       <w:r>
@@ -908,7 +903,7 @@
         <w:pStyle w:val="afff1"/>
         <w:numPr>
           <w:ilvl w:val="0"/>
-          <w:numId w:val="25"/>
+          <w:numId w:val="26"/>
         </w:numPr>
       </w:pPr>
       <w:r>
@@ -969,16 +964,40 @@
         <w:t xml:space="preserve"> 7.0 </w:t>
       </w:r>
       <w:r>
-        <w:t xml:space="preserve">και διαθέτει ΒΔ </w:t>
+        <w:t xml:space="preserve">και διαθέτει </w:t>
+      </w:r>
+      <w:r>
+        <w:t>βάση</w:t>
+      </w:r>
+      <w:r>
+        <w:t xml:space="preserve"> </w:t>
+      </w:r>
+      <w:r>
+        <w:t>δεδομένων</w:t>
+      </w:r>
+      <w:r>
+        <w:t xml:space="preserve"> </w:t>
       </w:r>
       <w:r>
         <w:rPr>
           <w:lang w:val="en-US"/>
         </w:rPr>
-        <w:t>MYSQL</w:t>
+        <w:t>MYSQ</w:t>
       </w:r>
       <w:r>
-        <w:t xml:space="preserve">, </w:t>
+        <w:rPr>
+          <w:lang w:val="en-US"/>
+        </w:rPr>
+        <w:t>L</w:t>
+      </w:r>
+      <w:r>
+        <w:t xml:space="preserve"> (</w:t>
+      </w:r>
+      <w:r>
+        <w:t>ή</w:t>
+      </w:r>
+      <w:r>
+        <w:t xml:space="preserve"> </w:t>
       </w:r>
       <w:r>
         <w:rPr>
@@ -1010,6 +1029,24 @@
         <w:t>Server</w:t>
       </w:r>
       <w:r>
+        <w:t>)</w:t>
+      </w:r>
+      <w:r>
+        <w:t>.</w:t>
+      </w:r>
+      <w:r>
+        <w:t xml:space="preserve"> Μπορεί να εγκατασταθεί και τοπικά με τη χρήση του </w:t>
+      </w:r>
+      <w:hyperlink r:id="rId11" w:history="1">
+        <w:r>
+          <w:rPr>
+            <w:rStyle w:val="-"/>
+            <w:lang w:val="en-US"/>
+          </w:rPr>
+          <w:t>XAMMP</w:t>
+        </w:r>
+      </w:hyperlink>
+      <w:r>
         <w:t>.</w:t>
       </w:r>
     </w:p>
@@ -1018,26 +1055,17 @@
         <w:pStyle w:val="afff1"/>
         <w:numPr>
           <w:ilvl w:val="0"/>
-          <w:numId w:val="25"/>
+          <w:numId w:val="26"/>
         </w:numPr>
       </w:pPr>
       <w:r>
-        <w:t xml:space="preserve">Ενημερώνουμε το αρχείο </w:t>
-      </w:r>
-      <w:r>
-        <w:t>.</w:t>
+        <w:t xml:space="preserve">Δημιουργούμε ένα νέο χρήστη και μια νέα βάση δεδομένων στη </w:t>
       </w:r>
       <w:r>
         <w:rPr>
           <w:lang w:val="en-US"/>
         </w:rPr>
-        <w:t>env</w:t>
-      </w:r>
-      <w:r>
-        <w:t xml:space="preserve"> </w:t>
-      </w:r>
-      <w:r>
-        <w:t>με τα στοιχεία σύνδεσης στη ΒΔ</w:t>
+        <w:t>MYSQL</w:t>
       </w:r>
     </w:p>
     <w:p>
@@ -1045,44 +1073,34 @@
         <w:pStyle w:val="afff1"/>
         <w:numPr>
           <w:ilvl w:val="0"/>
-          <w:numId w:val="25"/>
+          <w:numId w:val="26"/>
         </w:numPr>
+        <w:rPr>
+          <w:i/>
+        </w:rPr>
       </w:pPr>
       <w:r>
-        <w:t>Εκτελούμε</w:t>
+        <w:lastRenderedPageBreak/>
+        <w:t xml:space="preserve">Ανοίγουμε τον </w:t>
+      </w:r>
+      <w:r>
+        <w:rPr>
+          <w:lang w:val="en-US"/>
+        </w:rPr>
+        <w:t>browser</w:t>
       </w:r>
       <w:r>
         <w:t xml:space="preserve"> </w:t>
       </w:r>
       <w:r>
-        <w:t>μέσω</w:t>
-      </w:r>
-      <w:r>
-        <w:t xml:space="preserve"> </w:t>
+        <w:t xml:space="preserve">μας και κατευθυνόμαστε στο </w:t>
       </w:r>
       <w:r>
         <w:rPr>
-          <w:lang w:val="en-US"/>
+          <w:b/>
+          <w:i/>
         </w:rPr>
-        <w:t>CLI</w:t>
-      </w:r>
-      <w:r>
-        <w:t xml:space="preserve"> </w:t>
-      </w:r>
-      <w:r>
-        <w:t>το</w:t>
-      </w:r>
-      <w:r>
-        <w:t xml:space="preserve"> </w:t>
-      </w:r>
-      <w:r>
-        <w:rPr>
-          <w:lang w:val="en-US"/>
-        </w:rPr>
-        <w:t>command</w:t>
-      </w:r>
-      <w:r>
-        <w:t xml:space="preserve"> </w:t>
+        <w:t>/</w:t>
       </w:r>
       <w:r>
         <w:rPr>
@@ -1090,7 +1108,7 @@
           <w:i/>
           <w:lang w:val="en-US"/>
         </w:rPr>
-        <w:t>php</w:t>
+        <w:t>install</w:t>
       </w:r>
       <w:r>
         <w:rPr>
@@ -1100,63 +1118,13 @@
         <w:t xml:space="preserve"> </w:t>
       </w:r>
       <w:r>
-        <w:rPr>
-          <w:b/>
-          <w:i/>
-          <w:lang w:val="en-US"/>
-        </w:rPr>
-        <w:t>artisan</w:t>
-      </w:r>
-      <w:r>
-        <w:rPr>
-          <w:b/>
-          <w:i/>
-        </w:rPr>
-        <w:t xml:space="preserve"> </w:t>
-      </w:r>
-      <w:r>
-        <w:rPr>
-          <w:b/>
-          <w:i/>
-          <w:lang w:val="en-US"/>
-        </w:rPr>
-        <w:t>migrate</w:t>
-      </w:r>
-      <w:r>
-        <w:t xml:space="preserve"> </w:t>
-      </w:r>
-      <w:r>
-        <w:t>για να περαστεί η ΒΔ</w:t>
-      </w:r>
-    </w:p>
-    <w:p>
-      <w:pPr>
-        <w:pStyle w:val="afff1"/>
-        <w:numPr>
-          <w:ilvl w:val="0"/>
-          <w:numId w:val="25"/>
-        </w:numPr>
-      </w:pPr>
-      <w:r>
-        <w:t xml:space="preserve">Έτοιμο, κατευθυνόμαστε στο </w:t>
+        <w:t xml:space="preserve">και ακολουθούμε τον οδηγό εγκατάστασης του </w:t>
       </w:r>
       <w:r>
         <w:rPr>
           <w:lang w:val="en-US"/>
         </w:rPr>
-        <w:t>URL</w:t>
-      </w:r>
-      <w:r>
-        <w:t xml:space="preserve"> </w:t>
-      </w:r>
-      <w:r>
-        <w:t xml:space="preserve">σύνδεσης στο </w:t>
-      </w:r>
-      <w:r>
-        <w:rPr>
-          <w:lang w:val="en-US"/>
-        </w:rPr>
-        <w:t>Admin</w:t>
+        <w:t>My</w:t>
       </w:r>
       <w:r>
         <w:t xml:space="preserve"> </w:t>
@@ -1165,13 +1133,243 @@
         <w:rPr>
           <w:lang w:val="en-US"/>
         </w:rPr>
-        <w:t>Panel</w:t>
+        <w:t>Island</w:t>
       </w:r>
       <w:r>
-        <w:t>.</w:t>
+        <w:t xml:space="preserve"> </w:t>
+      </w:r>
+      <w:r>
+        <w:rPr>
+          <w:lang w:val="en-US"/>
+        </w:rPr>
+        <w:t>App</w:t>
       </w:r>
     </w:p>
-    <w:p/>
+    <w:p>
+      <w:pPr>
+        <w:pStyle w:val="afff1"/>
+        <w:rPr>
+          <w:i/>
+        </w:rPr>
+      </w:pPr>
+    </w:p>
+    <w:p>
+      <w:pPr>
+        <w:pStyle w:val="afff1"/>
+        <w:ind w:hanging="578"/>
+        <w:rPr>
+          <w:i/>
+        </w:rPr>
+      </w:pPr>
+      <w:r>
+        <w:rPr>
+          <w:noProof/>
+        </w:rPr>
+        <w:drawing>
+          <wp:inline distT="0" distB="0" distL="0" distR="0" wp14:anchorId="477E4EE5" wp14:editId="27CE6BAC">
+            <wp:extent cx="5731510" cy="2865755"/>
+            <wp:effectExtent l="0" t="0" r="2540" b="0"/>
+            <wp:docPr id="1" name="Εικόνα 1"/>
+            <wp:cNvGraphicFramePr>
+              <a:graphicFrameLocks xmlns:a="http://schemas.openxmlformats.org/drawingml/2006/main" noChangeAspect="1"/>
+            </wp:cNvGraphicFramePr>
+            <a:graphic xmlns:a="http://schemas.openxmlformats.org/drawingml/2006/main">
+              <a:graphicData uri="http://schemas.openxmlformats.org/drawingml/2006/picture">
+                <pic:pic xmlns:pic="http://schemas.openxmlformats.org/drawingml/2006/picture">
+                  <pic:nvPicPr>
+                    <pic:cNvPr id="1" name=""/>
+                    <pic:cNvPicPr/>
+                  </pic:nvPicPr>
+                  <pic:blipFill>
+                    <a:blip r:embed="rId12"/>
+                    <a:stretch>
+                      <a:fillRect/>
+                    </a:stretch>
+                  </pic:blipFill>
+                  <pic:spPr>
+                    <a:xfrm>
+                      <a:off x="0" y="0"/>
+                      <a:ext cx="5731510" cy="2865755"/>
+                    </a:xfrm>
+                    <a:prstGeom prst="rect">
+                      <a:avLst/>
+                    </a:prstGeom>
+                  </pic:spPr>
+                </pic:pic>
+              </a:graphicData>
+            </a:graphic>
+          </wp:inline>
+        </w:drawing>
+      </w:r>
+    </w:p>
+    <w:p>
+      <w:pPr>
+        <w:pStyle w:val="afff1"/>
+        <w:ind w:hanging="578"/>
+        <w:rPr>
+          <w:i/>
+        </w:rPr>
+      </w:pPr>
+    </w:p>
+    <w:p>
+      <w:pPr>
+        <w:pStyle w:val="afff1"/>
+        <w:ind w:hanging="578"/>
+        <w:rPr>
+          <w:i/>
+        </w:rPr>
+      </w:pPr>
+      <w:r>
+        <w:rPr>
+          <w:noProof/>
+        </w:rPr>
+        <w:drawing>
+          <wp:inline distT="0" distB="0" distL="0" distR="0" wp14:anchorId="52980423" wp14:editId="729C5087">
+            <wp:extent cx="5731510" cy="2868930"/>
+            <wp:effectExtent l="0" t="0" r="2540" b="7620"/>
+            <wp:docPr id="3" name="Εικόνα 3"/>
+            <wp:cNvGraphicFramePr>
+              <a:graphicFrameLocks xmlns:a="http://schemas.openxmlformats.org/drawingml/2006/main" noChangeAspect="1"/>
+            </wp:cNvGraphicFramePr>
+            <a:graphic xmlns:a="http://schemas.openxmlformats.org/drawingml/2006/main">
+              <a:graphicData uri="http://schemas.openxmlformats.org/drawingml/2006/picture">
+                <pic:pic xmlns:pic="http://schemas.openxmlformats.org/drawingml/2006/picture">
+                  <pic:nvPicPr>
+                    <pic:cNvPr id="1" name=""/>
+                    <pic:cNvPicPr/>
+                  </pic:nvPicPr>
+                  <pic:blipFill>
+                    <a:blip r:embed="rId13"/>
+                    <a:stretch>
+                      <a:fillRect/>
+                    </a:stretch>
+                  </pic:blipFill>
+                  <pic:spPr>
+                    <a:xfrm>
+                      <a:off x="0" y="0"/>
+                      <a:ext cx="5731510" cy="2868930"/>
+                    </a:xfrm>
+                    <a:prstGeom prst="rect">
+                      <a:avLst/>
+                    </a:prstGeom>
+                  </pic:spPr>
+                </pic:pic>
+              </a:graphicData>
+            </a:graphic>
+          </wp:inline>
+        </w:drawing>
+      </w:r>
+    </w:p>
+    <w:p>
+      <w:pPr>
+        <w:pStyle w:val="afff1"/>
+        <w:ind w:hanging="578"/>
+        <w:rPr>
+          <w:i/>
+        </w:rPr>
+      </w:pPr>
+    </w:p>
+    <w:p>
+      <w:pPr>
+        <w:pStyle w:val="afff1"/>
+        <w:ind w:hanging="578"/>
+        <w:rPr>
+          <w:i/>
+        </w:rPr>
+      </w:pPr>
+      <w:r>
+        <w:rPr>
+          <w:noProof/>
+        </w:rPr>
+        <w:drawing>
+          <wp:inline distT="0" distB="0" distL="0" distR="0" wp14:anchorId="369113D6" wp14:editId="74CA1895">
+            <wp:extent cx="5731510" cy="2870200"/>
+            <wp:effectExtent l="0" t="0" r="2540" b="6350"/>
+            <wp:docPr id="6" name="Εικόνα 6"/>
+            <wp:cNvGraphicFramePr>
+              <a:graphicFrameLocks xmlns:a="http://schemas.openxmlformats.org/drawingml/2006/main" noChangeAspect="1"/>
+            </wp:cNvGraphicFramePr>
+            <a:graphic xmlns:a="http://schemas.openxmlformats.org/drawingml/2006/main">
+              <a:graphicData uri="http://schemas.openxmlformats.org/drawingml/2006/picture">
+                <pic:pic xmlns:pic="http://schemas.openxmlformats.org/drawingml/2006/picture">
+                  <pic:nvPicPr>
+                    <pic:cNvPr id="1" name=""/>
+                    <pic:cNvPicPr/>
+                  </pic:nvPicPr>
+                  <pic:blipFill>
+                    <a:blip r:embed="rId14"/>
+                    <a:stretch>
+                      <a:fillRect/>
+                    </a:stretch>
+                  </pic:blipFill>
+                  <pic:spPr>
+                    <a:xfrm>
+                      <a:off x="0" y="0"/>
+                      <a:ext cx="5731510" cy="2870200"/>
+                    </a:xfrm>
+                    <a:prstGeom prst="rect">
+                      <a:avLst/>
+                    </a:prstGeom>
+                  </pic:spPr>
+                </pic:pic>
+              </a:graphicData>
+            </a:graphic>
+          </wp:inline>
+        </w:drawing>
+      </w:r>
+    </w:p>
+    <w:p>
+      <w:pPr>
+        <w:pStyle w:val="afff1"/>
+        <w:ind w:hanging="578"/>
+        <w:rPr>
+          <w:i/>
+        </w:rPr>
+      </w:pPr>
+      <w:r>
+        <w:rPr>
+          <w:noProof/>
+        </w:rPr>
+        <w:lastRenderedPageBreak/>
+        <w:drawing>
+          <wp:inline distT="0" distB="0" distL="0" distR="0" wp14:anchorId="679170BB" wp14:editId="013EBF73">
+            <wp:extent cx="5731510" cy="2898775"/>
+            <wp:effectExtent l="0" t="0" r="2540" b="0"/>
+            <wp:docPr id="7" name="Εικόνα 7"/>
+            <wp:cNvGraphicFramePr>
+              <a:graphicFrameLocks xmlns:a="http://schemas.openxmlformats.org/drawingml/2006/main" noChangeAspect="1"/>
+            </wp:cNvGraphicFramePr>
+            <a:graphic xmlns:a="http://schemas.openxmlformats.org/drawingml/2006/main">
+              <a:graphicData uri="http://schemas.openxmlformats.org/drawingml/2006/picture">
+                <pic:pic xmlns:pic="http://schemas.openxmlformats.org/drawingml/2006/picture">
+                  <pic:nvPicPr>
+                    <pic:cNvPr id="1" name=""/>
+                    <pic:cNvPicPr/>
+                  </pic:nvPicPr>
+                  <pic:blipFill>
+                    <a:blip r:embed="rId15"/>
+                    <a:stretch>
+                      <a:fillRect/>
+                    </a:stretch>
+                  </pic:blipFill>
+                  <pic:spPr>
+                    <a:xfrm>
+                      <a:off x="0" y="0"/>
+                      <a:ext cx="5731510" cy="2898775"/>
+                    </a:xfrm>
+                    <a:prstGeom prst="rect">
+                      <a:avLst/>
+                    </a:prstGeom>
+                  </pic:spPr>
+                </pic:pic>
+              </a:graphicData>
+            </a:graphic>
+          </wp:inline>
+        </w:drawing>
+      </w:r>
+      <w:bookmarkStart w:id="0" w:name="_GoBack"/>
+      <w:bookmarkEnd w:id="0"/>
+    </w:p>
     <w:p>
       <w:pPr>
         <w:autoSpaceDE w:val="0"/>
@@ -1258,7 +1456,7 @@
         </w:rPr>
         <w:t xml:space="preserve">: </w:t>
       </w:r>
-      <w:hyperlink r:id="rId11" w:history="1">
+      <w:hyperlink r:id="rId16" w:history="1">
         <w:r>
           <w:rPr>
             <w:rStyle w:val="-"/>
@@ -1309,7 +1507,7 @@
         </w:rPr>
         <w:t xml:space="preserve"> </w:t>
       </w:r>
-      <w:hyperlink r:id="rId12" w:history="1">
+      <w:hyperlink r:id="rId17" w:history="1">
         <w:r>
           <w:rPr>
             <w:rStyle w:val="-"/>
@@ -1416,7 +1614,7 @@
                     </pic:cNvPicPr>
                   </pic:nvPicPr>
                   <pic:blipFill>
-                    <a:blip r:embed="rId13">
+                    <a:blip r:embed="rId18">
                       <a:extLst>
                         <a:ext uri="{28A0092B-C50C-407E-A947-70E740481C1C}">
                           <a14:useLocalDpi xmlns:a14="http://schemas.microsoft.com/office/drawing/2010/main" val="0"/>
@@ -1467,6 +1665,7 @@
         <w:rPr>
           <w:noProof/>
         </w:rPr>
+        <w:lastRenderedPageBreak/>
         <w:drawing>
           <wp:inline distT="0" distB="0" distL="0" distR="0">
             <wp:extent cx="5731510" cy="3861435"/>
@@ -1485,7 +1684,7 @@
                     </pic:cNvPicPr>
                   </pic:nvPicPr>
                   <pic:blipFill>
-                    <a:blip r:embed="rId14">
+                    <a:blip r:embed="rId19">
                       <a:extLst>
                         <a:ext uri="{28A0092B-C50C-407E-A947-70E740481C1C}">
                           <a14:useLocalDpi xmlns:a14="http://schemas.microsoft.com/office/drawing/2010/main" val="0"/>
@@ -1549,7 +1748,6 @@
         <w:rPr>
           <w:lang w:val="en-US"/>
         </w:rPr>
-        <w:lastRenderedPageBreak/>
         <w:t>Android</w:t>
       </w:r>
       <w:r>
@@ -2385,6 +2583,119 @@
     </w:lvl>
   </w:abstractNum>
   <w:abstractNum w:abstractNumId="14" w15:restartNumberingAfterBreak="0">
+    <w:nsid w:val="51D6559E"/>
+    <w:multiLevelType w:val="hybridMultilevel"/>
+    <w:tmpl w:val="ECB6CBD2"/>
+    <w:lvl w:ilvl="0" w:tplc="C356724A">
+      <w:start w:val="1"/>
+      <w:numFmt w:val="decimal"/>
+      <w:lvlText w:val="Βήμα %1."/>
+      <w:lvlJc w:val="left"/>
+      <w:pPr>
+        <w:ind w:left="720" w:hanging="360"/>
+      </w:pPr>
+      <w:rPr>
+        <w:rFonts w:hint="default"/>
+      </w:rPr>
+    </w:lvl>
+    <w:lvl w:ilvl="1" w:tplc="04080003" w:tentative="1">
+      <w:start w:val="1"/>
+      <w:numFmt w:val="bullet"/>
+      <w:lvlText w:val="o"/>
+      <w:lvlJc w:val="left"/>
+      <w:pPr>
+        <w:ind w:left="1440" w:hanging="360"/>
+      </w:pPr>
+      <w:rPr>
+        <w:rFonts w:ascii="Courier New" w:hAnsi="Courier New" w:cs="Courier New" w:hint="default"/>
+      </w:rPr>
+    </w:lvl>
+    <w:lvl w:ilvl="2" w:tplc="04080005" w:tentative="1">
+      <w:start w:val="1"/>
+      <w:numFmt w:val="bullet"/>
+      <w:lvlText w:val=""/>
+      <w:lvlJc w:val="left"/>
+      <w:pPr>
+        <w:ind w:left="2160" w:hanging="360"/>
+      </w:pPr>
+      <w:rPr>
+        <w:rFonts w:ascii="Wingdings" w:hAnsi="Wingdings" w:hint="default"/>
+      </w:rPr>
+    </w:lvl>
+    <w:lvl w:ilvl="3" w:tplc="04080001" w:tentative="1">
+      <w:start w:val="1"/>
+      <w:numFmt w:val="bullet"/>
+      <w:lvlText w:val=""/>
+      <w:lvlJc w:val="left"/>
+      <w:pPr>
+        <w:ind w:left="2880" w:hanging="360"/>
+      </w:pPr>
+      <w:rPr>
+        <w:rFonts w:ascii="Symbol" w:hAnsi="Symbol" w:hint="default"/>
+      </w:rPr>
+    </w:lvl>
+    <w:lvl w:ilvl="4" w:tplc="04080003" w:tentative="1">
+      <w:start w:val="1"/>
+      <w:numFmt w:val="bullet"/>
+      <w:lvlText w:val="o"/>
+      <w:lvlJc w:val="left"/>
+      <w:pPr>
+        <w:ind w:left="3600" w:hanging="360"/>
+      </w:pPr>
+      <w:rPr>
+        <w:rFonts w:ascii="Courier New" w:hAnsi="Courier New" w:cs="Courier New" w:hint="default"/>
+      </w:rPr>
+    </w:lvl>
+    <w:lvl w:ilvl="5" w:tplc="04080005" w:tentative="1">
+      <w:start w:val="1"/>
+      <w:numFmt w:val="bullet"/>
+      <w:lvlText w:val=""/>
+      <w:lvlJc w:val="left"/>
+      <w:pPr>
+        <w:ind w:left="4320" w:hanging="360"/>
+      </w:pPr>
+      <w:rPr>
+        <w:rFonts w:ascii="Wingdings" w:hAnsi="Wingdings" w:hint="default"/>
+      </w:rPr>
+    </w:lvl>
+    <w:lvl w:ilvl="6" w:tplc="04080001" w:tentative="1">
+      <w:start w:val="1"/>
+      <w:numFmt w:val="bullet"/>
+      <w:lvlText w:val=""/>
+      <w:lvlJc w:val="left"/>
+      <w:pPr>
+        <w:ind w:left="5040" w:hanging="360"/>
+      </w:pPr>
+      <w:rPr>
+        <w:rFonts w:ascii="Symbol" w:hAnsi="Symbol" w:hint="default"/>
+      </w:rPr>
+    </w:lvl>
+    <w:lvl w:ilvl="7" w:tplc="04080003" w:tentative="1">
+      <w:start w:val="1"/>
+      <w:numFmt w:val="bullet"/>
+      <w:lvlText w:val="o"/>
+      <w:lvlJc w:val="left"/>
+      <w:pPr>
+        <w:ind w:left="5760" w:hanging="360"/>
+      </w:pPr>
+      <w:rPr>
+        <w:rFonts w:ascii="Courier New" w:hAnsi="Courier New" w:cs="Courier New" w:hint="default"/>
+      </w:rPr>
+    </w:lvl>
+    <w:lvl w:ilvl="8" w:tplc="04080005" w:tentative="1">
+      <w:start w:val="1"/>
+      <w:numFmt w:val="bullet"/>
+      <w:lvlText w:val=""/>
+      <w:lvlJc w:val="left"/>
+      <w:pPr>
+        <w:ind w:left="6480" w:hanging="360"/>
+      </w:pPr>
+      <w:rPr>
+        <w:rFonts w:ascii="Wingdings" w:hAnsi="Wingdings" w:hint="default"/>
+      </w:rPr>
+    </w:lvl>
+  </w:abstractNum>
+  <w:abstractNum w:abstractNumId="15" w15:restartNumberingAfterBreak="0">
     <w:nsid w:val="525D7257"/>
     <w:multiLevelType w:val="hybridMultilevel"/>
     <w:tmpl w:val="71787398"/>
@@ -2473,7 +2784,7 @@
       </w:pPr>
     </w:lvl>
   </w:abstractNum>
-  <w:abstractNum w:abstractNumId="15" w15:restartNumberingAfterBreak="0">
+  <w:abstractNum w:abstractNumId="16" w15:restartNumberingAfterBreak="0">
     <w:nsid w:val="5B644970"/>
     <w:multiLevelType w:val="hybridMultilevel"/>
     <w:tmpl w:val="10A27D98"/>
@@ -2586,7 +2897,7 @@
       </w:rPr>
     </w:lvl>
   </w:abstractNum>
-  <w:abstractNum w:abstractNumId="16" w15:restartNumberingAfterBreak="0">
+  <w:abstractNum w:abstractNumId="17" w15:restartNumberingAfterBreak="0">
     <w:nsid w:val="7A4C77C6"/>
     <w:multiLevelType w:val="multilevel"/>
     <w:tmpl w:val="38AC6FF4"/>
@@ -2704,7 +3015,7 @@
       </w:rPr>
     </w:lvl>
   </w:abstractNum>
-  <w:abstractNum w:abstractNumId="17" w15:restartNumberingAfterBreak="0">
+  <w:abstractNum w:abstractNumId="18" w15:restartNumberingAfterBreak="0">
     <w:nsid w:val="7BC334F7"/>
     <w:multiLevelType w:val="hybridMultilevel"/>
     <w:tmpl w:val="700ACA2A"/>
@@ -2818,19 +3129,19 @@
     </w:lvl>
   </w:abstractNum>
   <w:num w:numId="1">
-    <w:abstractNumId w:val="16"/>
+    <w:abstractNumId w:val="17"/>
   </w:num>
   <w:num w:numId="2">
-    <w:abstractNumId w:val="16"/>
+    <w:abstractNumId w:val="17"/>
     <w:lvlOverride w:ilvl="0">
       <w:startOverride w:val="1"/>
     </w:lvlOverride>
   </w:num>
   <w:num w:numId="3">
-    <w:abstractNumId w:val="16"/>
+    <w:abstractNumId w:val="17"/>
   </w:num>
   <w:num w:numId="4">
-    <w:abstractNumId w:val="16"/>
+    <w:abstractNumId w:val="17"/>
     <w:lvlOverride w:ilvl="0">
       <w:startOverride w:val="1"/>
     </w:lvlOverride>
@@ -2839,13 +3150,13 @@
     <w:abstractNumId w:val="8"/>
   </w:num>
   <w:num w:numId="6">
-    <w:abstractNumId w:val="16"/>
+    <w:abstractNumId w:val="17"/>
     <w:lvlOverride w:ilvl="0">
       <w:startOverride w:val="1"/>
     </w:lvlOverride>
   </w:num>
   <w:num w:numId="7">
-    <w:abstractNumId w:val="16"/>
+    <w:abstractNumId w:val="17"/>
     <w:lvlOverride w:ilvl="0">
       <w:startOverride w:val="1"/>
     </w:lvlOverride>
@@ -2878,7 +3189,7 @@
     <w:abstractNumId w:val="9"/>
   </w:num>
   <w:num w:numId="9">
-    <w:abstractNumId w:val="16"/>
+    <w:abstractNumId w:val="17"/>
     <w:lvlOverride w:ilvl="0">
       <w:startOverride w:val="1"/>
     </w:lvlOverride>
@@ -2908,7 +3219,7 @@
     </w:lvlOverride>
   </w:num>
   <w:num w:numId="10">
-    <w:abstractNumId w:val="16"/>
+    <w:abstractNumId w:val="17"/>
     <w:lvlOverride w:ilvl="0">
       <w:startOverride w:val="1"/>
     </w:lvlOverride>
@@ -2962,13 +3273,13 @@
     <w:abstractNumId w:val="0"/>
   </w:num>
   <w:num w:numId="19">
-    <w:abstractNumId w:val="14"/>
+    <w:abstractNumId w:val="15"/>
   </w:num>
   <w:num w:numId="20">
     <w:abstractNumId w:val="12"/>
   </w:num>
   <w:num w:numId="21">
-    <w:abstractNumId w:val="15"/>
+    <w:abstractNumId w:val="16"/>
   </w:num>
   <w:num w:numId="22">
     <w:abstractNumId w:val="13"/>
@@ -2977,10 +3288,13 @@
     <w:abstractNumId w:val="10"/>
   </w:num>
   <w:num w:numId="24">
-    <w:abstractNumId w:val="17"/>
+    <w:abstractNumId w:val="18"/>
   </w:num>
   <w:num w:numId="25">
     <w:abstractNumId w:val="11"/>
+  </w:num>
+  <w:num w:numId="26">
+    <w:abstractNumId w:val="14"/>
   </w:num>
 </w:numbering>
 </file>
@@ -28602,7 +28916,7 @@
 </file>
 
 <file path=customXml/itemProps1.xml><?xml version="1.0" encoding="utf-8"?>
-<ds:datastoreItem xmlns:ds="http://schemas.openxmlformats.org/officeDocument/2006/customXml" ds:itemID="{5A626AE0-B2EA-4097-89DC-7248CEE33BD1}">
+<ds:datastoreItem xmlns:ds="http://schemas.openxmlformats.org/officeDocument/2006/customXml" ds:itemID="{0232E06B-1810-4DEF-A941-D994507C43CA}">
   <ds:schemaRefs>
     <ds:schemaRef ds:uri="http://schemas.openxmlformats.org/officeDocument/2006/bibliography"/>
   </ds:schemaRefs>

</xml_diff>